<commit_message>
Work will begin on the bugs: 3, 4, 6, and 8 problems are resolved
</commit_message>
<xml_diff>
--- a/Code Notes.docx
+++ b/Code Notes.docx
@@ -2174,8 +2174,6 @@
         </w:rPr>
         <w:t>переключателя.</w:t>
       </w:r>
-      <w:bookmarkStart w:id="0" w:name="_GoBack"/>
-      <w:bookmarkEnd w:id="0"/>
       <w:r>
         <w:rPr>
           <w:rFonts w:ascii="Arial" w:hAnsi="Arial" w:cs="Arial"/>
@@ -2639,6 +2637,638 @@
         </w:rPr>
       </w:pPr>
     </w:p>
+    <w:p>
+      <w:pPr>
+        <w:pStyle w:val="a4"/>
+        <w:rPr>
+          <w:rFonts w:ascii="Arial" w:hAnsi="Arial" w:cs="Arial"/>
+        </w:rPr>
+      </w:pPr>
+    </w:p>
+    <w:p>
+      <w:pPr>
+        <w:pStyle w:val="a4"/>
+        <w:rPr>
+          <w:rFonts w:ascii="Arial" w:hAnsi="Arial" w:cs="Arial"/>
+        </w:rPr>
+      </w:pPr>
+    </w:p>
+    <w:p>
+      <w:pPr>
+        <w:pStyle w:val="a4"/>
+        <w:rPr>
+          <w:rFonts w:ascii="Arial" w:hAnsi="Arial" w:cs="Arial"/>
+          <w:sz w:val="24"/>
+          <w:szCs w:val="24"/>
+        </w:rPr>
+      </w:pPr>
+      <w:r>
+        <w:rPr>
+          <w:rFonts w:ascii="Arial" w:hAnsi="Arial" w:cs="Arial"/>
+          <w:sz w:val="24"/>
+          <w:szCs w:val="24"/>
+        </w:rPr>
+        <w:lastRenderedPageBreak/>
+        <w:t>Вопросы:</w:t>
+      </w:r>
+    </w:p>
+    <w:p>
+      <w:pPr>
+        <w:pStyle w:val="a4"/>
+        <w:numPr>
+          <w:ilvl w:val="0"/>
+          <w:numId w:val="3"/>
+        </w:numPr>
+        <w:rPr>
+          <w:rFonts w:ascii="Arial" w:hAnsi="Arial" w:cs="Arial"/>
+          <w:sz w:val="24"/>
+          <w:szCs w:val="24"/>
+        </w:rPr>
+      </w:pPr>
+      <w:r>
+        <w:rPr>
+          <w:rFonts w:ascii="Arial" w:hAnsi="Arial" w:cs="Arial"/>
+          <w:sz w:val="24"/>
+          <w:szCs w:val="24"/>
+        </w:rPr>
+        <w:t>Как отображать ошибку?</w:t>
+      </w:r>
+    </w:p>
+    <w:p>
+      <w:pPr>
+        <w:pStyle w:val="a4"/>
+        <w:numPr>
+          <w:ilvl w:val="1"/>
+          <w:numId w:val="3"/>
+        </w:numPr>
+        <w:rPr>
+          <w:rFonts w:ascii="Arial" w:hAnsi="Arial" w:cs="Arial"/>
+          <w:sz w:val="24"/>
+          <w:szCs w:val="24"/>
+        </w:rPr>
+      </w:pPr>
+      <w:r>
+        <w:rPr>
+          <w:rFonts w:ascii="Arial" w:hAnsi="Arial" w:cs="Arial"/>
+          <w:sz w:val="24"/>
+          <w:szCs w:val="24"/>
+        </w:rPr>
+        <w:t xml:space="preserve">Ошибка </w:t>
+      </w:r>
+      <w:r>
+        <w:rPr>
+          <w:rFonts w:ascii="Arial" w:hAnsi="Arial" w:cs="Arial"/>
+          <w:sz w:val="24"/>
+          <w:szCs w:val="24"/>
+        </w:rPr>
+        <w:t>чётности</w:t>
+      </w:r>
+      <w:r>
+        <w:rPr>
+          <w:rFonts w:ascii="Arial" w:hAnsi="Arial" w:cs="Arial"/>
+          <w:sz w:val="24"/>
+          <w:szCs w:val="24"/>
+        </w:rPr>
+        <w:t xml:space="preserve"> – мигнуть 1 раз, отправить запрос снова.</w:t>
+      </w:r>
+    </w:p>
+    <w:p>
+      <w:pPr>
+        <w:pStyle w:val="a4"/>
+        <w:numPr>
+          <w:ilvl w:val="1"/>
+          <w:numId w:val="3"/>
+        </w:numPr>
+        <w:rPr>
+          <w:rFonts w:ascii="Arial" w:hAnsi="Arial" w:cs="Arial"/>
+          <w:sz w:val="24"/>
+          <w:szCs w:val="24"/>
+        </w:rPr>
+      </w:pPr>
+      <w:r>
+        <w:rPr>
+          <w:rFonts w:ascii="Arial" w:hAnsi="Arial" w:cs="Arial"/>
+          <w:sz w:val="24"/>
+          <w:szCs w:val="24"/>
+        </w:rPr>
+        <w:t>Разрыв линии</w:t>
+      </w:r>
+      <w:r>
+        <w:rPr>
+          <w:rFonts w:ascii="Arial" w:hAnsi="Arial" w:cs="Arial"/>
+          <w:sz w:val="24"/>
+          <w:szCs w:val="24"/>
+        </w:rPr>
+        <w:t xml:space="preserve"> - мигание индикатора</w:t>
+      </w:r>
+    </w:p>
+    <w:p>
+      <w:pPr>
+        <w:pStyle w:val="a4"/>
+        <w:numPr>
+          <w:ilvl w:val="1"/>
+          <w:numId w:val="3"/>
+        </w:numPr>
+        <w:rPr>
+          <w:rFonts w:ascii="Arial" w:hAnsi="Arial" w:cs="Arial"/>
+          <w:sz w:val="24"/>
+          <w:szCs w:val="24"/>
+        </w:rPr>
+      </w:pPr>
+      <w:r>
+        <w:rPr>
+          <w:rFonts w:ascii="Arial" w:hAnsi="Arial" w:cs="Arial"/>
+          <w:sz w:val="24"/>
+          <w:szCs w:val="24"/>
+        </w:rPr>
+        <w:t>Сигнал аварии</w:t>
+      </w:r>
+      <w:r>
+        <w:rPr>
+          <w:rFonts w:ascii="Arial" w:hAnsi="Arial" w:cs="Arial"/>
+          <w:sz w:val="24"/>
+          <w:szCs w:val="24"/>
+        </w:rPr>
+        <w:t xml:space="preserve"> – постоянное горение.</w:t>
+      </w:r>
+      <w:r>
+        <w:rPr>
+          <w:rFonts w:ascii="Arial" w:hAnsi="Arial" w:cs="Arial"/>
+          <w:sz w:val="24"/>
+          <w:szCs w:val="24"/>
+        </w:rPr>
+        <w:t xml:space="preserve"> Причём, 12 код – необязателен. Главное – наличие бита ошибки.</w:t>
+      </w:r>
+    </w:p>
+    <w:p>
+      <w:pPr>
+        <w:pStyle w:val="a4"/>
+        <w:numPr>
+          <w:ilvl w:val="0"/>
+          <w:numId w:val="3"/>
+        </w:numPr>
+        <w:rPr>
+          <w:rFonts w:ascii="Arial" w:hAnsi="Arial" w:cs="Arial"/>
+          <w:sz w:val="24"/>
+          <w:szCs w:val="24"/>
+        </w:rPr>
+      </w:pPr>
+      <w:r>
+        <w:rPr>
+          <w:rFonts w:ascii="Arial" w:hAnsi="Arial" w:cs="Arial"/>
+          <w:sz w:val="24"/>
+          <w:szCs w:val="24"/>
+        </w:rPr>
+        <w:t xml:space="preserve">Следить ли за </w:t>
+      </w:r>
+      <w:r>
+        <w:rPr>
+          <w:rFonts w:ascii="Arial" w:hAnsi="Arial" w:cs="Arial"/>
+          <w:sz w:val="24"/>
+          <w:szCs w:val="24"/>
+        </w:rPr>
+        <w:t>чётностью</w:t>
+      </w:r>
+      <w:r>
+        <w:rPr>
+          <w:rFonts w:ascii="Arial" w:hAnsi="Arial" w:cs="Arial"/>
+          <w:sz w:val="24"/>
+          <w:szCs w:val="24"/>
+        </w:rPr>
+        <w:t xml:space="preserve">, и отмечать ли </w:t>
+      </w:r>
+      <w:proofErr w:type="spellStart"/>
+      <w:r>
+        <w:rPr>
+          <w:rFonts w:ascii="Arial" w:hAnsi="Arial" w:cs="Arial"/>
+          <w:sz w:val="24"/>
+          <w:szCs w:val="24"/>
+        </w:rPr>
+        <w:t>ее</w:t>
+      </w:r>
+      <w:proofErr w:type="spellEnd"/>
+      <w:r>
+        <w:rPr>
+          <w:rFonts w:ascii="Arial" w:hAnsi="Arial" w:cs="Arial"/>
+          <w:sz w:val="24"/>
+          <w:szCs w:val="24"/>
+        </w:rPr>
+        <w:t>?</w:t>
+      </w:r>
+    </w:p>
+    <w:p>
+      <w:pPr>
+        <w:pStyle w:val="a4"/>
+        <w:numPr>
+          <w:ilvl w:val="1"/>
+          <w:numId w:val="3"/>
+        </w:numPr>
+        <w:rPr>
+          <w:rFonts w:ascii="Arial" w:hAnsi="Arial" w:cs="Arial"/>
+          <w:sz w:val="24"/>
+          <w:szCs w:val="24"/>
+        </w:rPr>
+      </w:pPr>
+      <w:r>
+        <w:rPr>
+          <w:rFonts w:ascii="Arial" w:hAnsi="Arial" w:cs="Arial"/>
+          <w:sz w:val="24"/>
+          <w:szCs w:val="24"/>
+        </w:rPr>
+        <w:t xml:space="preserve">Да, а так же можно сравнивать полученную посылку с </w:t>
+      </w:r>
+      <w:proofErr w:type="gramStart"/>
+      <w:r>
+        <w:rPr>
+          <w:rFonts w:ascii="Arial" w:hAnsi="Arial" w:cs="Arial"/>
+          <w:sz w:val="24"/>
+          <w:szCs w:val="24"/>
+        </w:rPr>
+        <w:t>отправлен</w:t>
+      </w:r>
+      <w:r>
+        <w:rPr>
+          <w:rFonts w:ascii="Arial" w:hAnsi="Arial" w:cs="Arial"/>
+          <w:sz w:val="24"/>
+          <w:szCs w:val="24"/>
+        </w:rPr>
+        <w:t>н</w:t>
+      </w:r>
+      <w:r>
+        <w:rPr>
+          <w:rFonts w:ascii="Arial" w:hAnsi="Arial" w:cs="Arial"/>
+          <w:sz w:val="24"/>
+          <w:szCs w:val="24"/>
+        </w:rPr>
+        <w:t>ой</w:t>
+      </w:r>
+      <w:proofErr w:type="gramEnd"/>
+    </w:p>
+    <w:p>
+      <w:pPr>
+        <w:pStyle w:val="a4"/>
+        <w:numPr>
+          <w:ilvl w:val="0"/>
+          <w:numId w:val="3"/>
+        </w:numPr>
+        <w:rPr>
+          <w:rFonts w:ascii="Arial" w:hAnsi="Arial" w:cs="Arial"/>
+          <w:strike/>
+          <w:sz w:val="24"/>
+          <w:szCs w:val="24"/>
+        </w:rPr>
+      </w:pPr>
+      <w:r>
+        <w:rPr>
+          <w:rFonts w:ascii="Arial" w:hAnsi="Arial" w:cs="Arial"/>
+          <w:strike/>
+          <w:sz w:val="24"/>
+          <w:szCs w:val="24"/>
+        </w:rPr>
+        <w:t xml:space="preserve">Как подключены </w:t>
+      </w:r>
+      <w:proofErr w:type="gramStart"/>
+      <w:r>
+        <w:rPr>
+          <w:rFonts w:ascii="Arial" w:hAnsi="Arial" w:cs="Arial"/>
+          <w:strike/>
+          <w:sz w:val="24"/>
+          <w:szCs w:val="24"/>
+        </w:rPr>
+        <w:t>индикаторы</w:t>
+      </w:r>
+      <w:proofErr w:type="gramEnd"/>
+      <w:r>
+        <w:rPr>
+          <w:rFonts w:ascii="Arial" w:hAnsi="Arial" w:cs="Arial"/>
+          <w:strike/>
+          <w:sz w:val="24"/>
+          <w:szCs w:val="24"/>
+        </w:rPr>
+        <w:t xml:space="preserve"> – какой слева, какой справа?</w:t>
+      </w:r>
+    </w:p>
+    <w:p>
+      <w:pPr>
+        <w:pStyle w:val="a4"/>
+        <w:numPr>
+          <w:ilvl w:val="1"/>
+          <w:numId w:val="3"/>
+        </w:numPr>
+        <w:rPr>
+          <w:rFonts w:ascii="Arial" w:hAnsi="Arial" w:cs="Arial"/>
+          <w:strike/>
+          <w:sz w:val="24"/>
+          <w:szCs w:val="24"/>
+        </w:rPr>
+      </w:pPr>
+      <w:r>
+        <w:rPr>
+          <w:rFonts w:ascii="Arial" w:hAnsi="Arial" w:cs="Arial"/>
+          <w:strike/>
+          <w:sz w:val="24"/>
+          <w:szCs w:val="24"/>
+        </w:rPr>
+        <w:t>0</w:t>
+      </w:r>
+      <w:r>
+        <w:rPr>
+          <w:rFonts w:ascii="Arial" w:hAnsi="Arial" w:cs="Arial"/>
+          <w:strike/>
+          <w:sz w:val="24"/>
+          <w:szCs w:val="24"/>
+        </w:rPr>
+        <w:t xml:space="preserve"> индикатор слева</w:t>
+      </w:r>
+    </w:p>
+    <w:p>
+      <w:pPr>
+        <w:pStyle w:val="a4"/>
+        <w:numPr>
+          <w:ilvl w:val="0"/>
+          <w:numId w:val="3"/>
+        </w:numPr>
+        <w:rPr>
+          <w:rFonts w:ascii="Arial" w:hAnsi="Arial" w:cs="Arial"/>
+          <w:strike/>
+          <w:sz w:val="24"/>
+          <w:szCs w:val="24"/>
+        </w:rPr>
+      </w:pPr>
+      <w:r>
+        <w:rPr>
+          <w:rFonts w:ascii="Arial" w:hAnsi="Arial" w:cs="Arial"/>
+          <w:strike/>
+          <w:sz w:val="24"/>
+          <w:szCs w:val="24"/>
+        </w:rPr>
+        <w:t>Подключены ли точки у индикаторов?</w:t>
+      </w:r>
+    </w:p>
+    <w:p>
+      <w:pPr>
+        <w:pStyle w:val="a4"/>
+        <w:numPr>
+          <w:ilvl w:val="1"/>
+          <w:numId w:val="3"/>
+        </w:numPr>
+        <w:rPr>
+          <w:rFonts w:ascii="Arial" w:hAnsi="Arial" w:cs="Arial"/>
+          <w:strike/>
+          <w:sz w:val="24"/>
+          <w:szCs w:val="24"/>
+        </w:rPr>
+      </w:pPr>
+      <w:r>
+        <w:rPr>
+          <w:rFonts w:ascii="Arial" w:hAnsi="Arial" w:cs="Arial"/>
+          <w:strike/>
+          <w:sz w:val="24"/>
+          <w:szCs w:val="24"/>
+        </w:rPr>
+        <w:t>Да, но пока что не задействованы</w:t>
+      </w:r>
+    </w:p>
+    <w:p>
+      <w:pPr>
+        <w:pStyle w:val="a4"/>
+        <w:numPr>
+          <w:ilvl w:val="0"/>
+          <w:numId w:val="3"/>
+        </w:numPr>
+        <w:rPr>
+          <w:rFonts w:ascii="Arial" w:hAnsi="Arial" w:cs="Arial"/>
+          <w:sz w:val="24"/>
+          <w:szCs w:val="24"/>
+        </w:rPr>
+      </w:pPr>
+      <w:r>
+        <w:rPr>
+          <w:rFonts w:ascii="Arial" w:hAnsi="Arial" w:cs="Arial"/>
+          <w:sz w:val="24"/>
+          <w:szCs w:val="24"/>
+        </w:rPr>
+        <w:t>Режим ошибки - отправка сообщения код 12, а потом?</w:t>
+      </w:r>
+    </w:p>
+    <w:p>
+      <w:pPr>
+        <w:pStyle w:val="a4"/>
+        <w:numPr>
+          <w:ilvl w:val="1"/>
+          <w:numId w:val="3"/>
+        </w:numPr>
+        <w:rPr>
+          <w:rFonts w:ascii="Arial" w:hAnsi="Arial" w:cs="Arial"/>
+          <w:sz w:val="24"/>
+          <w:szCs w:val="24"/>
+        </w:rPr>
+      </w:pPr>
+      <w:r>
+        <w:rPr>
+          <w:rFonts w:ascii="Arial" w:hAnsi="Arial" w:cs="Arial"/>
+          <w:sz w:val="24"/>
+          <w:szCs w:val="24"/>
+        </w:rPr>
+        <w:t>А потом постоянная отправка сообщения. До тех пор пока не появится сигнал</w:t>
+      </w:r>
+    </w:p>
+    <w:p>
+      <w:pPr>
+        <w:pStyle w:val="a4"/>
+        <w:numPr>
+          <w:ilvl w:val="0"/>
+          <w:numId w:val="3"/>
+        </w:numPr>
+        <w:rPr>
+          <w:rFonts w:ascii="Arial" w:hAnsi="Arial" w:cs="Arial"/>
+          <w:strike/>
+          <w:sz w:val="24"/>
+          <w:szCs w:val="24"/>
+        </w:rPr>
+      </w:pPr>
+      <w:r>
+        <w:rPr>
+          <w:rFonts w:ascii="Arial" w:hAnsi="Arial" w:cs="Arial"/>
+          <w:strike/>
+          <w:sz w:val="24"/>
+          <w:szCs w:val="24"/>
+        </w:rPr>
+        <w:t>Как подключаются клавиши и переключатели?</w:t>
+      </w:r>
+    </w:p>
+    <w:p>
+      <w:pPr>
+        <w:pStyle w:val="a4"/>
+        <w:numPr>
+          <w:ilvl w:val="1"/>
+          <w:numId w:val="3"/>
+        </w:numPr>
+        <w:rPr>
+          <w:rFonts w:ascii="Arial" w:hAnsi="Arial" w:cs="Arial"/>
+          <w:strike/>
+          <w:sz w:val="24"/>
+          <w:szCs w:val="24"/>
+        </w:rPr>
+      </w:pPr>
+      <w:r>
+        <w:rPr>
+          <w:rFonts w:ascii="Arial" w:hAnsi="Arial" w:cs="Arial"/>
+          <w:strike/>
+          <w:sz w:val="24"/>
+          <w:szCs w:val="24"/>
+        </w:rPr>
+        <w:t>Как захочу.</w:t>
+      </w:r>
+    </w:p>
+    <w:p>
+      <w:pPr>
+        <w:pStyle w:val="a4"/>
+        <w:numPr>
+          <w:ilvl w:val="0"/>
+          <w:numId w:val="3"/>
+        </w:numPr>
+        <w:rPr>
+          <w:rFonts w:ascii="Arial" w:hAnsi="Arial" w:cs="Arial"/>
+          <w:sz w:val="24"/>
+          <w:szCs w:val="24"/>
+        </w:rPr>
+      </w:pPr>
+      <w:r>
+        <w:rPr>
+          <w:rFonts w:ascii="Arial" w:hAnsi="Arial" w:cs="Arial"/>
+          <w:sz w:val="24"/>
+          <w:szCs w:val="24"/>
+        </w:rPr>
+        <w:t>Будет ли кнопка чтения?</w:t>
+      </w:r>
+    </w:p>
+    <w:p>
+      <w:pPr>
+        <w:pStyle w:val="a4"/>
+        <w:numPr>
+          <w:ilvl w:val="1"/>
+          <w:numId w:val="3"/>
+        </w:numPr>
+        <w:rPr>
+          <w:rFonts w:ascii="Arial" w:hAnsi="Arial" w:cs="Arial"/>
+          <w:sz w:val="24"/>
+          <w:szCs w:val="24"/>
+        </w:rPr>
+      </w:pPr>
+      <w:r>
+        <w:rPr>
+          <w:rFonts w:ascii="Arial" w:hAnsi="Arial" w:cs="Arial"/>
+          <w:sz w:val="24"/>
+          <w:szCs w:val="24"/>
+        </w:rPr>
+        <w:t>Запрос на чтение отправляется с каждым поворотом переключателя, и при включении</w:t>
+      </w:r>
+    </w:p>
+    <w:p>
+      <w:pPr>
+        <w:pStyle w:val="a4"/>
+        <w:numPr>
+          <w:ilvl w:val="0"/>
+          <w:numId w:val="3"/>
+        </w:numPr>
+        <w:rPr>
+          <w:rFonts w:ascii="Arial" w:hAnsi="Arial" w:cs="Arial"/>
+          <w:sz w:val="24"/>
+          <w:szCs w:val="24"/>
+        </w:rPr>
+      </w:pPr>
+      <w:r>
+        <w:rPr>
+          <w:rFonts w:ascii="Arial" w:hAnsi="Arial" w:cs="Arial"/>
+          <w:sz w:val="24"/>
+          <w:szCs w:val="24"/>
+        </w:rPr>
+        <w:t xml:space="preserve">Что с 14м </w:t>
+      </w:r>
+      <w:proofErr w:type="spellStart"/>
+      <w:r>
+        <w:rPr>
+          <w:rFonts w:ascii="Arial" w:hAnsi="Arial" w:cs="Arial"/>
+          <w:sz w:val="24"/>
+          <w:szCs w:val="24"/>
+        </w:rPr>
+        <w:t>пином</w:t>
+      </w:r>
+      <w:proofErr w:type="spellEnd"/>
+      <w:r>
+        <w:rPr>
+          <w:rFonts w:ascii="Arial" w:hAnsi="Arial" w:cs="Arial"/>
+          <w:sz w:val="24"/>
+          <w:szCs w:val="24"/>
+        </w:rPr>
+        <w:t>?</w:t>
+      </w:r>
+      <w:r>
+        <w:rPr>
+          <w:rFonts w:ascii="Arial" w:hAnsi="Arial" w:cs="Arial"/>
+          <w:sz w:val="24"/>
+          <w:szCs w:val="24"/>
+        </w:rPr>
+        <w:t xml:space="preserve"> </w:t>
+      </w:r>
+      <w:r>
+        <w:rPr>
+          <w:rFonts w:ascii="Arial" w:hAnsi="Arial" w:cs="Arial"/>
+          <w:sz w:val="24"/>
+          <w:szCs w:val="24"/>
+        </w:rPr>
+        <w:t>– Вторым у порта</w:t>
+      </w:r>
+      <w:proofErr w:type="gramStart"/>
+      <w:r>
+        <w:rPr>
+          <w:rFonts w:ascii="Arial" w:hAnsi="Arial" w:cs="Arial"/>
+          <w:sz w:val="24"/>
+          <w:szCs w:val="24"/>
+        </w:rPr>
+        <w:t xml:space="preserve"> Е</w:t>
+      </w:r>
+      <w:proofErr w:type="gramEnd"/>
+    </w:p>
+    <w:p>
+      <w:pPr>
+        <w:pStyle w:val="a4"/>
+        <w:numPr>
+          <w:ilvl w:val="1"/>
+          <w:numId w:val="3"/>
+        </w:numPr>
+        <w:rPr>
+          <w:rFonts w:ascii="Arial" w:hAnsi="Arial" w:cs="Arial"/>
+          <w:sz w:val="24"/>
+          <w:szCs w:val="24"/>
+        </w:rPr>
+      </w:pPr>
+      <w:r>
+        <w:rPr>
+          <w:rFonts w:ascii="Arial" w:hAnsi="Arial" w:cs="Arial"/>
+          <w:sz w:val="24"/>
+          <w:szCs w:val="24"/>
+        </w:rPr>
+        <w:t>Появление сигнала от него – Нужно установить 5,6 бит в 2м слове.</w:t>
+      </w:r>
+      <w:bookmarkStart w:id="0" w:name="_GoBack"/>
+      <w:bookmarkEnd w:id="0"/>
+    </w:p>
+    <w:p>
+      <w:pPr>
+        <w:rPr>
+          <w:rFonts w:ascii="Arial" w:hAnsi="Arial" w:cs="Arial"/>
+        </w:rPr>
+      </w:pPr>
+    </w:p>
+    <w:p>
+      <w:pPr>
+        <w:rPr>
+          <w:rFonts w:ascii="Arial" w:hAnsi="Arial" w:cs="Arial"/>
+        </w:rPr>
+      </w:pPr>
+    </w:p>
     <w:sectPr>
       <w:pgSz w:w="11906" w:h="16838"/>
       <w:pgMar w:top="1134" w:right="850" w:bottom="1134" w:left="1701" w:header="708" w:footer="708" w:gutter="0"/>
@@ -2652,6 +3282,178 @@
 <file path=word/numbering.xml><?xml version="1.0" encoding="utf-8"?>
 <w:numbering xmlns:wpc="http://schemas.microsoft.com/office/word/2010/wordprocessingCanvas" xmlns:mc="http://schemas.openxmlformats.org/markup-compatibility/2006" xmlns:o="urn:schemas-microsoft-com:office:office" xmlns:r="http://schemas.openxmlformats.org/officeDocument/2006/relationships" xmlns:m="http://schemas.openxmlformats.org/officeDocument/2006/math" xmlns:v="urn:schemas-microsoft-com:vml" xmlns:wp14="http://schemas.microsoft.com/office/word/2010/wordprocessingDrawing" xmlns:wp="http://schemas.openxmlformats.org/drawingml/2006/wordprocessingDrawing" xmlns:w10="urn:schemas-microsoft-com:office:word" xmlns:w="http://schemas.openxmlformats.org/wordprocessingml/2006/main" xmlns:w14="http://schemas.microsoft.com/office/word/2010/wordml" xmlns:wpg="http://schemas.microsoft.com/office/word/2010/wordprocessingGroup" xmlns:wpi="http://schemas.microsoft.com/office/word/2010/wordprocessingInk" xmlns:wne="http://schemas.microsoft.com/office/word/2006/wordml" xmlns:wps="http://schemas.microsoft.com/office/word/2010/wordprocessingShape" mc:Ignorable="w14 wp14">
   <w:abstractNum w:abstractNumId="0">
+    <w:nsid w:val="24697E46"/>
+    <w:multiLevelType w:val="hybridMultilevel"/>
+    <w:tmpl w:val="214E2438"/>
+    <w:lvl w:ilvl="0" w:tplc="0419000F">
+      <w:start w:val="1"/>
+      <w:numFmt w:val="decimal"/>
+      <w:lvlText w:val="%1."/>
+      <w:lvlJc w:val="left"/>
+      <w:pPr>
+        <w:ind w:left="1440" w:hanging="360"/>
+      </w:pPr>
+    </w:lvl>
+    <w:lvl w:ilvl="1" w:tplc="04190019" w:tentative="1">
+      <w:start w:val="1"/>
+      <w:numFmt w:val="lowerLetter"/>
+      <w:lvlText w:val="%2."/>
+      <w:lvlJc w:val="left"/>
+      <w:pPr>
+        <w:ind w:left="2160" w:hanging="360"/>
+      </w:pPr>
+    </w:lvl>
+    <w:lvl w:ilvl="2" w:tplc="0419001B" w:tentative="1">
+      <w:start w:val="1"/>
+      <w:numFmt w:val="lowerRoman"/>
+      <w:lvlText w:val="%3."/>
+      <w:lvlJc w:val="right"/>
+      <w:pPr>
+        <w:ind w:left="2880" w:hanging="180"/>
+      </w:pPr>
+    </w:lvl>
+    <w:lvl w:ilvl="3" w:tplc="0419000F" w:tentative="1">
+      <w:start w:val="1"/>
+      <w:numFmt w:val="decimal"/>
+      <w:lvlText w:val="%4."/>
+      <w:lvlJc w:val="left"/>
+      <w:pPr>
+        <w:ind w:left="3600" w:hanging="360"/>
+      </w:pPr>
+    </w:lvl>
+    <w:lvl w:ilvl="4" w:tplc="04190019" w:tentative="1">
+      <w:start w:val="1"/>
+      <w:numFmt w:val="lowerLetter"/>
+      <w:lvlText w:val="%5."/>
+      <w:lvlJc w:val="left"/>
+      <w:pPr>
+        <w:ind w:left="4320" w:hanging="360"/>
+      </w:pPr>
+    </w:lvl>
+    <w:lvl w:ilvl="5" w:tplc="0419001B" w:tentative="1">
+      <w:start w:val="1"/>
+      <w:numFmt w:val="lowerRoman"/>
+      <w:lvlText w:val="%6."/>
+      <w:lvlJc w:val="right"/>
+      <w:pPr>
+        <w:ind w:left="5040" w:hanging="180"/>
+      </w:pPr>
+    </w:lvl>
+    <w:lvl w:ilvl="6" w:tplc="0419000F" w:tentative="1">
+      <w:start w:val="1"/>
+      <w:numFmt w:val="decimal"/>
+      <w:lvlText w:val="%7."/>
+      <w:lvlJc w:val="left"/>
+      <w:pPr>
+        <w:ind w:left="5760" w:hanging="360"/>
+      </w:pPr>
+    </w:lvl>
+    <w:lvl w:ilvl="7" w:tplc="04190019" w:tentative="1">
+      <w:start w:val="1"/>
+      <w:numFmt w:val="lowerLetter"/>
+      <w:lvlText w:val="%8."/>
+      <w:lvlJc w:val="left"/>
+      <w:pPr>
+        <w:ind w:left="6480" w:hanging="360"/>
+      </w:pPr>
+    </w:lvl>
+    <w:lvl w:ilvl="8" w:tplc="0419001B" w:tentative="1">
+      <w:start w:val="1"/>
+      <w:numFmt w:val="lowerRoman"/>
+      <w:lvlText w:val="%9."/>
+      <w:lvlJc w:val="right"/>
+      <w:pPr>
+        <w:ind w:left="7200" w:hanging="180"/>
+      </w:pPr>
+    </w:lvl>
+  </w:abstractNum>
+  <w:abstractNum w:abstractNumId="1">
+    <w:nsid w:val="3622021C"/>
+    <w:multiLevelType w:val="hybridMultilevel"/>
+    <w:tmpl w:val="24F66E1A"/>
+    <w:lvl w:ilvl="0" w:tplc="0419000F">
+      <w:start w:val="1"/>
+      <w:numFmt w:val="decimal"/>
+      <w:lvlText w:val="%1."/>
+      <w:lvlJc w:val="left"/>
+      <w:pPr>
+        <w:ind w:left="1440" w:hanging="360"/>
+      </w:pPr>
+    </w:lvl>
+    <w:lvl w:ilvl="1" w:tplc="04190019">
+      <w:start w:val="1"/>
+      <w:numFmt w:val="lowerLetter"/>
+      <w:lvlText w:val="%2."/>
+      <w:lvlJc w:val="left"/>
+      <w:pPr>
+        <w:ind w:left="2160" w:hanging="360"/>
+      </w:pPr>
+    </w:lvl>
+    <w:lvl w:ilvl="2" w:tplc="0419001B" w:tentative="1">
+      <w:start w:val="1"/>
+      <w:numFmt w:val="lowerRoman"/>
+      <w:lvlText w:val="%3."/>
+      <w:lvlJc w:val="right"/>
+      <w:pPr>
+        <w:ind w:left="2880" w:hanging="180"/>
+      </w:pPr>
+    </w:lvl>
+    <w:lvl w:ilvl="3" w:tplc="0419000F" w:tentative="1">
+      <w:start w:val="1"/>
+      <w:numFmt w:val="decimal"/>
+      <w:lvlText w:val="%4."/>
+      <w:lvlJc w:val="left"/>
+      <w:pPr>
+        <w:ind w:left="3600" w:hanging="360"/>
+      </w:pPr>
+    </w:lvl>
+    <w:lvl w:ilvl="4" w:tplc="04190019" w:tentative="1">
+      <w:start w:val="1"/>
+      <w:numFmt w:val="lowerLetter"/>
+      <w:lvlText w:val="%5."/>
+      <w:lvlJc w:val="left"/>
+      <w:pPr>
+        <w:ind w:left="4320" w:hanging="360"/>
+      </w:pPr>
+    </w:lvl>
+    <w:lvl w:ilvl="5" w:tplc="0419001B" w:tentative="1">
+      <w:start w:val="1"/>
+      <w:numFmt w:val="lowerRoman"/>
+      <w:lvlText w:val="%6."/>
+      <w:lvlJc w:val="right"/>
+      <w:pPr>
+        <w:ind w:left="5040" w:hanging="180"/>
+      </w:pPr>
+    </w:lvl>
+    <w:lvl w:ilvl="6" w:tplc="0419000F" w:tentative="1">
+      <w:start w:val="1"/>
+      <w:numFmt w:val="decimal"/>
+      <w:lvlText w:val="%7."/>
+      <w:lvlJc w:val="left"/>
+      <w:pPr>
+        <w:ind w:left="5760" w:hanging="360"/>
+      </w:pPr>
+    </w:lvl>
+    <w:lvl w:ilvl="7" w:tplc="04190019" w:tentative="1">
+      <w:start w:val="1"/>
+      <w:numFmt w:val="lowerLetter"/>
+      <w:lvlText w:val="%8."/>
+      <w:lvlJc w:val="left"/>
+      <w:pPr>
+        <w:ind w:left="6480" w:hanging="360"/>
+      </w:pPr>
+    </w:lvl>
+    <w:lvl w:ilvl="8" w:tplc="0419001B" w:tentative="1">
+      <w:start w:val="1"/>
+      <w:numFmt w:val="lowerRoman"/>
+      <w:lvlText w:val="%9."/>
+      <w:lvlJc w:val="right"/>
+      <w:pPr>
+        <w:ind w:left="7200" w:hanging="180"/>
+      </w:pPr>
+    </w:lvl>
+  </w:abstractNum>
+  <w:abstractNum w:abstractNumId="2">
     <w:nsid w:val="42125D60"/>
     <w:multiLevelType w:val="hybridMultilevel"/>
     <w:tmpl w:val="F4D67F26"/>
@@ -2765,7 +3567,13 @@
     </w:lvl>
   </w:abstractNum>
   <w:num w:numId="1">
+    <w:abstractNumId w:val="2"/>
+  </w:num>
+  <w:num w:numId="2">
     <w:abstractNumId w:val="0"/>
+  </w:num>
+  <w:num w:numId="3">
+    <w:abstractNumId w:val="1"/>
   </w:num>
 </w:numbering>
 </file>

</xml_diff>

<commit_message>
The Show_ERROR function will be adjusted
</commit_message>
<xml_diff>
--- a/Code Notes.docx
+++ b/Code Notes.docx
@@ -2681,18 +2681,22 @@
         </w:numPr>
         <w:rPr>
           <w:rFonts w:ascii="Arial" w:hAnsi="Arial" w:cs="Arial"/>
-          <w:sz w:val="24"/>
-          <w:szCs w:val="24"/>
-        </w:rPr>
-      </w:pPr>
-      <w:r>
-        <w:rPr>
-          <w:rFonts w:ascii="Arial" w:hAnsi="Arial" w:cs="Arial"/>
+          <w:color w:val="FF0000"/>
+          <w:sz w:val="24"/>
+          <w:szCs w:val="24"/>
+        </w:rPr>
+      </w:pPr>
+      <w:r>
+        <w:rPr>
+          <w:rFonts w:ascii="Arial" w:hAnsi="Arial" w:cs="Arial"/>
+          <w:color w:val="FF0000"/>
           <w:sz w:val="24"/>
           <w:szCs w:val="24"/>
         </w:rPr>
         <w:t>Как отображать ошибку?</w:t>
       </w:r>
+      <w:bookmarkStart w:id="0" w:name="_GoBack"/>
+      <w:bookmarkEnd w:id="0"/>
     </w:p>
     <w:p>
       <w:pPr>
@@ -2804,6 +2808,28 @@
       <w:pPr>
         <w:pStyle w:val="a4"/>
         <w:numPr>
+          <w:ilvl w:val="1"/>
+          <w:numId w:val="3"/>
+        </w:numPr>
+        <w:rPr>
+          <w:rFonts w:ascii="Arial" w:hAnsi="Arial" w:cs="Arial"/>
+          <w:sz w:val="24"/>
+          <w:szCs w:val="24"/>
+        </w:rPr>
+      </w:pPr>
+      <w:r>
+        <w:rPr>
+          <w:rFonts w:ascii="Arial" w:hAnsi="Arial" w:cs="Arial"/>
+          <w:sz w:val="24"/>
+          <w:szCs w:val="24"/>
+        </w:rPr>
+        <w:t xml:space="preserve">При зажигании светодиода «АВАРИЯ» нужно гасить светодиод «РАБОТА» и наоборот. </w:t>
+      </w:r>
+    </w:p>
+    <w:p>
+      <w:pPr>
+        <w:pStyle w:val="a4"/>
+        <w:numPr>
           <w:ilvl w:val="0"/>
           <w:numId w:val="3"/>
         </w:numPr>
@@ -3174,13 +3200,15 @@
         </w:numPr>
         <w:rPr>
           <w:rFonts w:ascii="Arial" w:hAnsi="Arial" w:cs="Arial"/>
-          <w:sz w:val="24"/>
-          <w:szCs w:val="24"/>
-        </w:rPr>
-      </w:pPr>
-      <w:r>
-        <w:rPr>
-          <w:rFonts w:ascii="Arial" w:hAnsi="Arial" w:cs="Arial"/>
+          <w:strike/>
+          <w:sz w:val="24"/>
+          <w:szCs w:val="24"/>
+        </w:rPr>
+      </w:pPr>
+      <w:r>
+        <w:rPr>
+          <w:rFonts w:ascii="Arial" w:hAnsi="Arial" w:cs="Arial"/>
+          <w:strike/>
           <w:sz w:val="24"/>
           <w:szCs w:val="24"/>
         </w:rPr>
@@ -3190,6 +3218,7 @@
       <w:r>
         <w:rPr>
           <w:rFonts w:ascii="Arial" w:hAnsi="Arial" w:cs="Arial"/>
+          <w:strike/>
           <w:sz w:val="24"/>
           <w:szCs w:val="24"/>
         </w:rPr>
@@ -3199,6 +3228,7 @@
       <w:r>
         <w:rPr>
           <w:rFonts w:ascii="Arial" w:hAnsi="Arial" w:cs="Arial"/>
+          <w:strike/>
           <w:sz w:val="24"/>
           <w:szCs w:val="24"/>
         </w:rPr>
@@ -3207,6 +3237,7 @@
       <w:r>
         <w:rPr>
           <w:rFonts w:ascii="Arial" w:hAnsi="Arial" w:cs="Arial"/>
+          <w:strike/>
           <w:sz w:val="24"/>
           <w:szCs w:val="24"/>
         </w:rPr>
@@ -3215,6 +3246,7 @@
       <w:r>
         <w:rPr>
           <w:rFonts w:ascii="Arial" w:hAnsi="Arial" w:cs="Arial"/>
+          <w:strike/>
           <w:sz w:val="24"/>
           <w:szCs w:val="24"/>
         </w:rPr>
@@ -3224,6 +3256,7 @@
       <w:r>
         <w:rPr>
           <w:rFonts w:ascii="Arial" w:hAnsi="Arial" w:cs="Arial"/>
+          <w:strike/>
           <w:sz w:val="24"/>
           <w:szCs w:val="24"/>
         </w:rPr>
@@ -3240,20 +3273,20 @@
         </w:numPr>
         <w:rPr>
           <w:rFonts w:ascii="Arial" w:hAnsi="Arial" w:cs="Arial"/>
-          <w:sz w:val="24"/>
-          <w:szCs w:val="24"/>
-        </w:rPr>
-      </w:pPr>
-      <w:r>
-        <w:rPr>
-          <w:rFonts w:ascii="Arial" w:hAnsi="Arial" w:cs="Arial"/>
+          <w:strike/>
+          <w:sz w:val="24"/>
+          <w:szCs w:val="24"/>
+        </w:rPr>
+      </w:pPr>
+      <w:r>
+        <w:rPr>
+          <w:rFonts w:ascii="Arial" w:hAnsi="Arial" w:cs="Arial"/>
+          <w:strike/>
           <w:sz w:val="24"/>
           <w:szCs w:val="24"/>
         </w:rPr>
         <w:t>Появление сигнала от него – Нужно установить 5,6 бит в 2м слове.</w:t>
       </w:r>
-      <w:bookmarkStart w:id="0" w:name="_GoBack"/>
-      <w:bookmarkEnd w:id="0"/>
     </w:p>
     <w:p>
       <w:pPr>

</xml_diff>

<commit_message>
If applied, then the sending block will be highlighted in Send_part()
Вся красота изначального замысла канула в лету. Я плохо понимаю что получается в итоге, но помпилятор не возражает. Это было сделано чтобы происходила непрерывная отправка изменяющая флаги в нужный момент.
</commit_message>
<xml_diff>
--- a/Code Notes.docx
+++ b/Code Notes.docx
@@ -1017,7 +1017,13 @@
               <w:rPr>
                 <w:rFonts w:ascii="Arial" w:hAnsi="Arial" w:cs="Arial"/>
               </w:rPr>
-              <w:t>4) Бедствие</w:t>
+              <w:t>4</w:t>
+            </w:r>
+            <w:r>
+              <w:rPr>
+                <w:rFonts w:ascii="Arial" w:hAnsi="Arial" w:cs="Arial"/>
+              </w:rPr>
+              <w:t>) УВД</w:t>
             </w:r>
           </w:p>
         </w:tc>
@@ -1039,7 +1045,20 @@
                 <w:rFonts w:ascii="Arial" w:hAnsi="Arial" w:cs="Arial"/>
                 <w:lang w:val="en-US"/>
               </w:rPr>
-              <w:t>0x4F</w:t>
+              <w:t>0x</w:t>
+            </w:r>
+            <w:r>
+              <w:rPr>
+                <w:rFonts w:ascii="Arial" w:hAnsi="Arial" w:cs="Arial"/>
+              </w:rPr>
+              <w:t>4</w:t>
+            </w:r>
+            <w:r>
+              <w:rPr>
+                <w:rFonts w:ascii="Arial" w:hAnsi="Arial" w:cs="Arial"/>
+                <w:lang w:val="en-US"/>
+              </w:rPr>
+              <w:t>F</w:t>
             </w:r>
           </w:p>
         </w:tc>
@@ -1051,9 +1070,6 @@
           <w:p>
             <w:pPr>
               <w:jc w:val="center"/>
-              <w:rPr>
-                <w:lang w:val="en-US"/>
-              </w:rPr>
             </w:pPr>
             <w:r>
               <w:rPr>
@@ -1066,14 +1082,7 @@
               <w:rPr>
                 <w:rFonts w:ascii="Arial" w:hAnsi="Arial" w:cs="Arial"/>
               </w:rPr>
-              <w:t>8</w:t>
-            </w:r>
-            <w:r>
-              <w:rPr>
-                <w:rFonts w:ascii="Arial" w:hAnsi="Arial" w:cs="Arial"/>
-                <w:lang w:val="en-US"/>
-              </w:rPr>
-              <w:t>1</w:t>
+              <w:t>80</w:t>
             </w:r>
           </w:p>
         </w:tc>
@@ -1097,7 +1106,7 @@
               <w:rPr>
                 <w:rFonts w:ascii="Arial" w:hAnsi="Arial" w:cs="Arial"/>
               </w:rPr>
-              <w:t>00</w:t>
+              <w:t>20</w:t>
             </w:r>
           </w:p>
         </w:tc>
@@ -1109,9 +1118,6 @@
           <w:p>
             <w:pPr>
               <w:jc w:val="center"/>
-              <w:rPr>
-                <w:lang w:val="en-US"/>
-              </w:rPr>
             </w:pPr>
             <w:r>
               <w:rPr>
@@ -1124,14 +1130,7 @@
               <w:rPr>
                 <w:rFonts w:ascii="Arial" w:hAnsi="Arial" w:cs="Arial"/>
               </w:rPr>
-              <w:t>0</w:t>
-            </w:r>
-            <w:r>
-              <w:rPr>
-                <w:rFonts w:ascii="Arial" w:hAnsi="Arial" w:cs="Arial"/>
-                <w:lang w:val="en-US"/>
-              </w:rPr>
-              <w:t>0</w:t>
+              <w:t>47</w:t>
             </w:r>
           </w:p>
         </w:tc>
@@ -1143,15 +1142,12 @@
           <w:p>
             <w:pPr>
               <w:jc w:val="center"/>
-              <w:rPr>
-                <w:rFonts w:ascii="Arial" w:hAnsi="Arial" w:cs="Arial"/>
-              </w:rPr>
-            </w:pPr>
-            <w:r>
-              <w:rPr>
-                <w:rFonts w:ascii="Arial" w:hAnsi="Arial" w:cs="Arial"/>
-              </w:rPr>
-              <w:t>1</w:t>
+            </w:pPr>
+            <w:r>
+              <w:rPr>
+                <w:rFonts w:ascii="Arial" w:hAnsi="Arial" w:cs="Arial"/>
+              </w:rPr>
+              <w:t>2047</w:t>
             </w:r>
           </w:p>
         </w:tc>
@@ -1175,21 +1171,13 @@
               <w:rPr>
                 <w:rFonts w:ascii="Arial" w:hAnsi="Arial" w:cs="Arial"/>
               </w:rPr>
-              <w:t xml:space="preserve">5) Шасси </w:t>
-            </w:r>
-            <w:proofErr w:type="spellStart"/>
-            <w:r>
-              <w:rPr>
-                <w:rFonts w:ascii="Arial" w:hAnsi="Arial" w:cs="Arial"/>
-              </w:rPr>
-              <w:t>выпущ</w:t>
-            </w:r>
-            <w:proofErr w:type="spellEnd"/>
-            <w:r>
-              <w:rPr>
-                <w:rFonts w:ascii="Arial" w:hAnsi="Arial" w:cs="Arial"/>
-              </w:rPr>
-              <w:t>.</w:t>
+              <w:t>5</w:t>
+            </w:r>
+            <w:r>
+              <w:rPr>
+                <w:rFonts w:ascii="Arial" w:hAnsi="Arial" w:cs="Arial"/>
+              </w:rPr>
+              <w:t>) Курс</w:t>
             </w:r>
           </w:p>
         </w:tc>
@@ -1211,7 +1199,20 @@
                 <w:rFonts w:ascii="Arial" w:hAnsi="Arial" w:cs="Arial"/>
                 <w:lang w:val="en-US"/>
               </w:rPr>
-              <w:t>0x5F</w:t>
+              <w:t>0x</w:t>
+            </w:r>
+            <w:r>
+              <w:rPr>
+                <w:rFonts w:ascii="Arial" w:hAnsi="Arial" w:cs="Arial"/>
+              </w:rPr>
+              <w:t>5</w:t>
+            </w:r>
+            <w:r>
+              <w:rPr>
+                <w:rFonts w:ascii="Arial" w:hAnsi="Arial" w:cs="Arial"/>
+                <w:lang w:val="en-US"/>
+              </w:rPr>
+              <w:t>F</w:t>
             </w:r>
           </w:p>
         </w:tc>
@@ -1223,9 +1224,6 @@
           <w:p>
             <w:pPr>
               <w:jc w:val="center"/>
-              <w:rPr>
-                <w:lang w:val="en-US"/>
-              </w:rPr>
             </w:pPr>
             <w:r>
               <w:rPr>
@@ -1238,14 +1236,7 @@
               <w:rPr>
                 <w:rFonts w:ascii="Arial" w:hAnsi="Arial" w:cs="Arial"/>
               </w:rPr>
-              <w:t>8</w:t>
-            </w:r>
-            <w:r>
-              <w:rPr>
-                <w:rFonts w:ascii="Arial" w:hAnsi="Arial" w:cs="Arial"/>
-                <w:lang w:val="en-US"/>
-              </w:rPr>
-              <w:t>1</w:t>
+              <w:t>80</w:t>
             </w:r>
           </w:p>
         </w:tc>
@@ -1269,7 +1260,7 @@
               <w:rPr>
                 <w:rFonts w:ascii="Arial" w:hAnsi="Arial" w:cs="Arial"/>
               </w:rPr>
-              <w:t>00</w:t>
+              <w:t>20</w:t>
             </w:r>
           </w:p>
         </w:tc>
@@ -1281,9 +1272,6 @@
           <w:p>
             <w:pPr>
               <w:jc w:val="center"/>
-              <w:rPr>
-                <w:lang w:val="en-US"/>
-              </w:rPr>
             </w:pPr>
             <w:r>
               <w:rPr>
@@ -1296,14 +1284,7 @@
               <w:rPr>
                 <w:rFonts w:ascii="Arial" w:hAnsi="Arial" w:cs="Arial"/>
               </w:rPr>
-              <w:t>0</w:t>
-            </w:r>
-            <w:r>
-              <w:rPr>
-                <w:rFonts w:ascii="Arial" w:hAnsi="Arial" w:cs="Arial"/>
-                <w:lang w:val="en-US"/>
-              </w:rPr>
-              <w:t>0</w:t>
+              <w:t>47</w:t>
             </w:r>
           </w:p>
         </w:tc>
@@ -1315,15 +1296,12 @@
           <w:p>
             <w:pPr>
               <w:jc w:val="center"/>
-              <w:rPr>
-                <w:rFonts w:ascii="Arial" w:hAnsi="Arial" w:cs="Arial"/>
-              </w:rPr>
-            </w:pPr>
-            <w:r>
-              <w:rPr>
-                <w:rFonts w:ascii="Arial" w:hAnsi="Arial" w:cs="Arial"/>
-              </w:rPr>
-              <w:t>1</w:t>
+            </w:pPr>
+            <w:r>
+              <w:rPr>
+                <w:rFonts w:ascii="Arial" w:hAnsi="Arial" w:cs="Arial"/>
+              </w:rPr>
+              <w:t>2047</w:t>
             </w:r>
           </w:p>
         </w:tc>
@@ -1347,7 +1325,25 @@
               <w:rPr>
                 <w:rFonts w:ascii="Arial" w:hAnsi="Arial" w:cs="Arial"/>
               </w:rPr>
-              <w:t>6) УВД</w:t>
+              <w:t>6</w:t>
+            </w:r>
+            <w:r>
+              <w:rPr>
+                <w:rFonts w:ascii="Arial" w:hAnsi="Arial" w:cs="Arial"/>
+              </w:rPr>
+              <w:t>) Глис</w:t>
+            </w:r>
+            <w:r>
+              <w:rPr>
+                <w:rFonts w:ascii="Arial" w:hAnsi="Arial" w:cs="Arial"/>
+              </w:rPr>
+              <w:t>с</w:t>
+            </w:r>
+            <w:r>
+              <w:rPr>
+                <w:rFonts w:ascii="Arial" w:hAnsi="Arial" w:cs="Arial"/>
+              </w:rPr>
+              <w:t>ада</w:t>
             </w:r>
           </w:p>
         </w:tc>
@@ -1369,7 +1365,20 @@
                 <w:rFonts w:ascii="Arial" w:hAnsi="Arial" w:cs="Arial"/>
                 <w:lang w:val="en-US"/>
               </w:rPr>
-              <w:t>0x6F</w:t>
+              <w:t>0x</w:t>
+            </w:r>
+            <w:r>
+              <w:rPr>
+                <w:rFonts w:ascii="Arial" w:hAnsi="Arial" w:cs="Arial"/>
+              </w:rPr>
+              <w:t>6</w:t>
+            </w:r>
+            <w:r>
+              <w:rPr>
+                <w:rFonts w:ascii="Arial" w:hAnsi="Arial" w:cs="Arial"/>
+                <w:lang w:val="en-US"/>
+              </w:rPr>
+              <w:t>F</w:t>
             </w:r>
           </w:p>
         </w:tc>
@@ -1482,7 +1491,13 @@
               <w:rPr>
                 <w:rFonts w:ascii="Arial" w:hAnsi="Arial" w:cs="Arial"/>
               </w:rPr>
-              <w:t>7) Курс</w:t>
+              <w:t>8</w:t>
+            </w:r>
+            <w:r>
+              <w:rPr>
+                <w:rFonts w:ascii="Arial" w:hAnsi="Arial" w:cs="Arial"/>
+              </w:rPr>
+              <w:t>) Бедствие</w:t>
             </w:r>
           </w:p>
         </w:tc>
@@ -1509,9 +1524,15 @@
             <w:r>
               <w:rPr>
                 <w:rFonts w:ascii="Arial" w:hAnsi="Arial" w:cs="Arial"/>
-                <w:lang w:val="en-US"/>
-              </w:rPr>
-              <w:t>7F</w:t>
+              </w:rPr>
+              <w:t>8</w:t>
+            </w:r>
+            <w:r>
+              <w:rPr>
+                <w:rFonts w:ascii="Arial" w:hAnsi="Arial" w:cs="Arial"/>
+                <w:lang w:val="en-US"/>
+              </w:rPr>
+              <w:t>F</w:t>
             </w:r>
           </w:p>
         </w:tc>
@@ -1523,6 +1544,9 @@
           <w:p>
             <w:pPr>
               <w:jc w:val="center"/>
+              <w:rPr>
+                <w:lang w:val="en-US"/>
+              </w:rPr>
             </w:pPr>
             <w:r>
               <w:rPr>
@@ -1535,7 +1559,14 @@
               <w:rPr>
                 <w:rFonts w:ascii="Arial" w:hAnsi="Arial" w:cs="Arial"/>
               </w:rPr>
-              <w:t>80</w:t>
+              <w:t>8</w:t>
+            </w:r>
+            <w:r>
+              <w:rPr>
+                <w:rFonts w:ascii="Arial" w:hAnsi="Arial" w:cs="Arial"/>
+                <w:lang w:val="en-US"/>
+              </w:rPr>
+              <w:t>1</w:t>
             </w:r>
           </w:p>
         </w:tc>
@@ -1559,7 +1590,7 @@
               <w:rPr>
                 <w:rFonts w:ascii="Arial" w:hAnsi="Arial" w:cs="Arial"/>
               </w:rPr>
-              <w:t>20</w:t>
+              <w:t>00</w:t>
             </w:r>
           </w:p>
         </w:tc>
@@ -1571,6 +1602,9 @@
           <w:p>
             <w:pPr>
               <w:jc w:val="center"/>
+              <w:rPr>
+                <w:lang w:val="en-US"/>
+              </w:rPr>
             </w:pPr>
             <w:r>
               <w:rPr>
@@ -1583,7 +1617,14 @@
               <w:rPr>
                 <w:rFonts w:ascii="Arial" w:hAnsi="Arial" w:cs="Arial"/>
               </w:rPr>
-              <w:t>47</w:t>
+              <w:t>0</w:t>
+            </w:r>
+            <w:r>
+              <w:rPr>
+                <w:rFonts w:ascii="Arial" w:hAnsi="Arial" w:cs="Arial"/>
+                <w:lang w:val="en-US"/>
+              </w:rPr>
+              <w:t>0</w:t>
             </w:r>
           </w:p>
         </w:tc>
@@ -1595,12 +1636,15 @@
           <w:p>
             <w:pPr>
               <w:jc w:val="center"/>
-            </w:pPr>
-            <w:r>
-              <w:rPr>
-                <w:rFonts w:ascii="Arial" w:hAnsi="Arial" w:cs="Arial"/>
-              </w:rPr>
-              <w:t>2047</w:t>
+              <w:rPr>
+                <w:rFonts w:ascii="Arial" w:hAnsi="Arial" w:cs="Arial"/>
+              </w:rPr>
+            </w:pPr>
+            <w:r>
+              <w:rPr>
+                <w:rFonts w:ascii="Arial" w:hAnsi="Arial" w:cs="Arial"/>
+              </w:rPr>
+              <w:t>1</w:t>
             </w:r>
           </w:p>
         </w:tc>
@@ -1624,19 +1668,27 @@
               <w:rPr>
                 <w:rFonts w:ascii="Arial" w:hAnsi="Arial" w:cs="Arial"/>
               </w:rPr>
-              <w:t>8) Глис</w:t>
-            </w:r>
-            <w:r>
-              <w:rPr>
-                <w:rFonts w:ascii="Arial" w:hAnsi="Arial" w:cs="Arial"/>
-              </w:rPr>
-              <w:t>с</w:t>
-            </w:r>
-            <w:r>
-              <w:rPr>
-                <w:rFonts w:ascii="Arial" w:hAnsi="Arial" w:cs="Arial"/>
-              </w:rPr>
-              <w:t>ада</w:t>
+              <w:t>9</w:t>
+            </w:r>
+            <w:r>
+              <w:rPr>
+                <w:rFonts w:ascii="Arial" w:hAnsi="Arial" w:cs="Arial"/>
+              </w:rPr>
+              <w:t xml:space="preserve">) Шасси </w:t>
+            </w:r>
+            <w:proofErr w:type="spellStart"/>
+            <w:r>
+              <w:rPr>
+                <w:rFonts w:ascii="Arial" w:hAnsi="Arial" w:cs="Arial"/>
+              </w:rPr>
+              <w:t>выпущ</w:t>
+            </w:r>
+            <w:proofErr w:type="spellEnd"/>
+            <w:r>
+              <w:rPr>
+                <w:rFonts w:ascii="Arial" w:hAnsi="Arial" w:cs="Arial"/>
+              </w:rPr>
+              <w:t>.</w:t>
             </w:r>
           </w:p>
         </w:tc>
@@ -1658,7 +1710,20 @@
                 <w:rFonts w:ascii="Arial" w:hAnsi="Arial" w:cs="Arial"/>
                 <w:lang w:val="en-US"/>
               </w:rPr>
-              <w:t>0x8F</w:t>
+              <w:t>0x</w:t>
+            </w:r>
+            <w:r>
+              <w:rPr>
+                <w:rFonts w:ascii="Arial" w:hAnsi="Arial" w:cs="Arial"/>
+              </w:rPr>
+              <w:t>9</w:t>
+            </w:r>
+            <w:r>
+              <w:rPr>
+                <w:rFonts w:ascii="Arial" w:hAnsi="Arial" w:cs="Arial"/>
+                <w:lang w:val="en-US"/>
+              </w:rPr>
+              <w:t>F</w:t>
             </w:r>
           </w:p>
         </w:tc>
@@ -1670,6 +1735,9 @@
           <w:p>
             <w:pPr>
               <w:jc w:val="center"/>
+              <w:rPr>
+                <w:lang w:val="en-US"/>
+              </w:rPr>
             </w:pPr>
             <w:r>
               <w:rPr>
@@ -1682,7 +1750,14 @@
               <w:rPr>
                 <w:rFonts w:ascii="Arial" w:hAnsi="Arial" w:cs="Arial"/>
               </w:rPr>
-              <w:t>80</w:t>
+              <w:t>8</w:t>
+            </w:r>
+            <w:r>
+              <w:rPr>
+                <w:rFonts w:ascii="Arial" w:hAnsi="Arial" w:cs="Arial"/>
+                <w:lang w:val="en-US"/>
+              </w:rPr>
+              <w:t>1</w:t>
             </w:r>
           </w:p>
         </w:tc>
@@ -1706,7 +1781,7 @@
               <w:rPr>
                 <w:rFonts w:ascii="Arial" w:hAnsi="Arial" w:cs="Arial"/>
               </w:rPr>
-              <w:t>20</w:t>
+              <w:t>00</w:t>
             </w:r>
           </w:p>
         </w:tc>
@@ -1718,6 +1793,9 @@
           <w:p>
             <w:pPr>
               <w:jc w:val="center"/>
+              <w:rPr>
+                <w:lang w:val="en-US"/>
+              </w:rPr>
             </w:pPr>
             <w:r>
               <w:rPr>
@@ -1730,7 +1808,14 @@
               <w:rPr>
                 <w:rFonts w:ascii="Arial" w:hAnsi="Arial" w:cs="Arial"/>
               </w:rPr>
-              <w:t>47</w:t>
+              <w:t>0</w:t>
+            </w:r>
+            <w:r>
+              <w:rPr>
+                <w:rFonts w:ascii="Arial" w:hAnsi="Arial" w:cs="Arial"/>
+                <w:lang w:val="en-US"/>
+              </w:rPr>
+              <w:t>0</w:t>
             </w:r>
           </w:p>
         </w:tc>
@@ -1742,12 +1827,15 @@
           <w:p>
             <w:pPr>
               <w:jc w:val="center"/>
-            </w:pPr>
-            <w:r>
-              <w:rPr>
-                <w:rFonts w:ascii="Arial" w:hAnsi="Arial" w:cs="Arial"/>
-              </w:rPr>
-              <w:t>2047</w:t>
+              <w:rPr>
+                <w:rFonts w:ascii="Arial" w:hAnsi="Arial" w:cs="Arial"/>
+              </w:rPr>
+            </w:pPr>
+            <w:r>
+              <w:rPr>
+                <w:rFonts w:ascii="Arial" w:hAnsi="Arial" w:cs="Arial"/>
+              </w:rPr>
+              <w:t>1</w:t>
             </w:r>
           </w:p>
         </w:tc>
@@ -2695,8 +2783,6 @@
         </w:rPr>
         <w:t>Как отображать ошибку?</w:t>
       </w:r>
-      <w:bookmarkStart w:id="0" w:name="_GoBack"/>
-      <w:bookmarkEnd w:id="0"/>
     </w:p>
     <w:p>
       <w:pPr>
@@ -3273,20 +3359,51 @@
         </w:numPr>
         <w:rPr>
           <w:rFonts w:ascii="Arial" w:hAnsi="Arial" w:cs="Arial"/>
+          <w:sz w:val="24"/>
+          <w:szCs w:val="24"/>
+        </w:rPr>
+      </w:pPr>
+      <w:r>
+        <w:rPr>
+          <w:rFonts w:ascii="Arial" w:hAnsi="Arial" w:cs="Arial"/>
           <w:strike/>
           <w:sz w:val="24"/>
           <w:szCs w:val="24"/>
         </w:rPr>
-      </w:pPr>
-      <w:r>
-        <w:rPr>
-          <w:rFonts w:ascii="Arial" w:hAnsi="Arial" w:cs="Arial"/>
-          <w:strike/>
-          <w:sz w:val="24"/>
-          <w:szCs w:val="24"/>
-        </w:rPr>
         <w:t>Появление сигнала от него – Нужно установить 5,6 бит в 2м слове.</w:t>
       </w:r>
+    </w:p>
+    <w:p>
+      <w:pPr>
+        <w:pStyle w:val="a4"/>
+        <w:numPr>
+          <w:ilvl w:val="0"/>
+          <w:numId w:val="3"/>
+        </w:numPr>
+        <w:rPr>
+          <w:rFonts w:ascii="Arial" w:hAnsi="Arial" w:cs="Arial"/>
+          <w:sz w:val="24"/>
+          <w:szCs w:val="24"/>
+        </w:rPr>
+      </w:pPr>
+      <w:r>
+        <w:rPr>
+          <w:rFonts w:ascii="Arial" w:hAnsi="Arial" w:cs="Arial"/>
+          <w:sz w:val="24"/>
+          <w:szCs w:val="24"/>
+        </w:rPr>
+        <w:t xml:space="preserve"> </w:t>
+      </w:r>
+      <w:r>
+        <w:rPr>
+          <w:rFonts w:ascii="Arial" w:hAnsi="Arial" w:cs="Arial"/>
+          <w:sz w:val="24"/>
+          <w:szCs w:val="24"/>
+        </w:rPr>
+        <w:t>Отредактировать номера в связи с изменением ключей</w:t>
+      </w:r>
+      <w:bookmarkStart w:id="0" w:name="_GoBack"/>
+      <w:bookmarkEnd w:id="0"/>
     </w:p>
     <w:p>
       <w:pPr>

</xml_diff>

<commit_message>
An algorithm map in XMind format will be added, edited Read_Msg()
</commit_message>
<xml_diff>
--- a/Code Notes.docx
+++ b/Code Notes.docx
@@ -1491,13 +1491,7 @@
               <w:rPr>
                 <w:rFonts w:ascii="Arial" w:hAnsi="Arial" w:cs="Arial"/>
               </w:rPr>
-              <w:t>8</w:t>
-            </w:r>
-            <w:r>
-              <w:rPr>
-                <w:rFonts w:ascii="Arial" w:hAnsi="Arial" w:cs="Arial"/>
-              </w:rPr>
-              <w:t>) Бедствие</w:t>
+              <w:t>8) Бедствие</w:t>
             </w:r>
           </w:p>
         </w:tc>
@@ -1668,13 +1662,7 @@
               <w:rPr>
                 <w:rFonts w:ascii="Arial" w:hAnsi="Arial" w:cs="Arial"/>
               </w:rPr>
-              <w:t>9</w:t>
-            </w:r>
-            <w:r>
-              <w:rPr>
-                <w:rFonts w:ascii="Arial" w:hAnsi="Arial" w:cs="Arial"/>
-              </w:rPr>
-              <w:t xml:space="preserve">) Шасси </w:t>
+              <w:t xml:space="preserve">9) Шасси </w:t>
             </w:r>
             <w:proofErr w:type="spellStart"/>
             <w:r>
@@ -3401,6 +3389,46 @@
           <w:szCs w:val="24"/>
         </w:rPr>
         <w:t>Отредактировать номера в связи с изменением ключей</w:t>
+      </w:r>
+    </w:p>
+    <w:p>
+      <w:pPr>
+        <w:pStyle w:val="a4"/>
+        <w:numPr>
+          <w:ilvl w:val="0"/>
+          <w:numId w:val="3"/>
+        </w:numPr>
+        <w:rPr>
+          <w:rFonts w:ascii="Arial" w:hAnsi="Arial" w:cs="Arial"/>
+          <w:sz w:val="24"/>
+          <w:szCs w:val="24"/>
+        </w:rPr>
+      </w:pPr>
+      <w:r>
+        <w:rPr>
+          <w:rFonts w:ascii="Arial" w:hAnsi="Arial" w:cs="Arial"/>
+          <w:sz w:val="24"/>
+          <w:szCs w:val="24"/>
+        </w:rPr>
+        <w:t xml:space="preserve"> </w:t>
+      </w:r>
+      <w:proofErr w:type="spellStart"/>
+      <w:r>
+        <w:rPr>
+          <w:rFonts w:ascii="Arial" w:hAnsi="Arial" w:cs="Arial"/>
+          <w:sz w:val="24"/>
+          <w:szCs w:val="24"/>
+        </w:rPr>
+        <w:t>Подредактировать</w:t>
+      </w:r>
+      <w:proofErr w:type="spellEnd"/>
+      <w:r>
+        <w:rPr>
+          <w:rFonts w:ascii="Arial" w:hAnsi="Arial" w:cs="Arial"/>
+          <w:sz w:val="24"/>
+          <w:szCs w:val="24"/>
+        </w:rPr>
+        <w:t xml:space="preserve"> обработчик прерывания, упор на флаги ошибок.</w:t>
       </w:r>
       <w:bookmarkStart w:id="0" w:name="_GoBack"/>
       <w:bookmarkEnd w:id="0"/>

</xml_diff>

<commit_message>
The comments will be in English, and the mode numbers will be changed
</commit_message>
<xml_diff>
--- a/Code Notes.docx
+++ b/Code Notes.docx
@@ -2757,15 +2757,17 @@
         </w:numPr>
         <w:rPr>
           <w:rFonts w:ascii="Arial" w:hAnsi="Arial" w:cs="Arial"/>
-          <w:color w:val="FF0000"/>
-          <w:sz w:val="24"/>
-          <w:szCs w:val="24"/>
-        </w:rPr>
-      </w:pPr>
-      <w:r>
-        <w:rPr>
-          <w:rFonts w:ascii="Arial" w:hAnsi="Arial" w:cs="Arial"/>
-          <w:color w:val="FF0000"/>
+          <w:strike/>
+          <w:color w:val="000000" w:themeColor="text1"/>
+          <w:sz w:val="24"/>
+          <w:szCs w:val="24"/>
+        </w:rPr>
+      </w:pPr>
+      <w:r>
+        <w:rPr>
+          <w:rFonts w:ascii="Arial" w:hAnsi="Arial" w:cs="Arial"/>
+          <w:strike/>
+          <w:color w:val="000000" w:themeColor="text1"/>
           <w:sz w:val="24"/>
           <w:szCs w:val="24"/>
         </w:rPr>
@@ -2781,13 +2783,17 @@
         </w:numPr>
         <w:rPr>
           <w:rFonts w:ascii="Arial" w:hAnsi="Arial" w:cs="Arial"/>
-          <w:sz w:val="24"/>
-          <w:szCs w:val="24"/>
-        </w:rPr>
-      </w:pPr>
-      <w:r>
-        <w:rPr>
-          <w:rFonts w:ascii="Arial" w:hAnsi="Arial" w:cs="Arial"/>
+          <w:strike/>
+          <w:color w:val="000000" w:themeColor="text1"/>
+          <w:sz w:val="24"/>
+          <w:szCs w:val="24"/>
+        </w:rPr>
+      </w:pPr>
+      <w:r>
+        <w:rPr>
+          <w:rFonts w:ascii="Arial" w:hAnsi="Arial" w:cs="Arial"/>
+          <w:strike/>
+          <w:color w:val="000000" w:themeColor="text1"/>
           <w:sz w:val="24"/>
           <w:szCs w:val="24"/>
         </w:rPr>
@@ -2796,6 +2802,8 @@
       <w:r>
         <w:rPr>
           <w:rFonts w:ascii="Arial" w:hAnsi="Arial" w:cs="Arial"/>
+          <w:strike/>
+          <w:color w:val="000000" w:themeColor="text1"/>
           <w:sz w:val="24"/>
           <w:szCs w:val="24"/>
         </w:rPr>
@@ -2804,6 +2812,8 @@
       <w:r>
         <w:rPr>
           <w:rFonts w:ascii="Arial" w:hAnsi="Arial" w:cs="Arial"/>
+          <w:strike/>
+          <w:color w:val="000000" w:themeColor="text1"/>
           <w:sz w:val="24"/>
           <w:szCs w:val="24"/>
         </w:rPr>
@@ -2819,13 +2829,17 @@
         </w:numPr>
         <w:rPr>
           <w:rFonts w:ascii="Arial" w:hAnsi="Arial" w:cs="Arial"/>
-          <w:sz w:val="24"/>
-          <w:szCs w:val="24"/>
-        </w:rPr>
-      </w:pPr>
-      <w:r>
-        <w:rPr>
-          <w:rFonts w:ascii="Arial" w:hAnsi="Arial" w:cs="Arial"/>
+          <w:strike/>
+          <w:color w:val="000000" w:themeColor="text1"/>
+          <w:sz w:val="24"/>
+          <w:szCs w:val="24"/>
+        </w:rPr>
+      </w:pPr>
+      <w:r>
+        <w:rPr>
+          <w:rFonts w:ascii="Arial" w:hAnsi="Arial" w:cs="Arial"/>
+          <w:strike/>
+          <w:color w:val="000000" w:themeColor="text1"/>
           <w:sz w:val="24"/>
           <w:szCs w:val="24"/>
         </w:rPr>
@@ -2834,6 +2848,8 @@
       <w:r>
         <w:rPr>
           <w:rFonts w:ascii="Arial" w:hAnsi="Arial" w:cs="Arial"/>
+          <w:strike/>
+          <w:color w:val="000000" w:themeColor="text1"/>
           <w:sz w:val="24"/>
           <w:szCs w:val="24"/>
         </w:rPr>
@@ -2849,13 +2865,17 @@
         </w:numPr>
         <w:rPr>
           <w:rFonts w:ascii="Arial" w:hAnsi="Arial" w:cs="Arial"/>
-          <w:sz w:val="24"/>
-          <w:szCs w:val="24"/>
-        </w:rPr>
-      </w:pPr>
-      <w:r>
-        <w:rPr>
-          <w:rFonts w:ascii="Arial" w:hAnsi="Arial" w:cs="Arial"/>
+          <w:strike/>
+          <w:color w:val="000000" w:themeColor="text1"/>
+          <w:sz w:val="24"/>
+          <w:szCs w:val="24"/>
+        </w:rPr>
+      </w:pPr>
+      <w:r>
+        <w:rPr>
+          <w:rFonts w:ascii="Arial" w:hAnsi="Arial" w:cs="Arial"/>
+          <w:strike/>
+          <w:color w:val="000000" w:themeColor="text1"/>
           <w:sz w:val="24"/>
           <w:szCs w:val="24"/>
         </w:rPr>
@@ -2864,6 +2884,8 @@
       <w:r>
         <w:rPr>
           <w:rFonts w:ascii="Arial" w:hAnsi="Arial" w:cs="Arial"/>
+          <w:strike/>
+          <w:color w:val="000000" w:themeColor="text1"/>
           <w:sz w:val="24"/>
           <w:szCs w:val="24"/>
         </w:rPr>
@@ -2872,6 +2894,8 @@
       <w:r>
         <w:rPr>
           <w:rFonts w:ascii="Arial" w:hAnsi="Arial" w:cs="Arial"/>
+          <w:strike/>
+          <w:color w:val="000000" w:themeColor="text1"/>
           <w:sz w:val="24"/>
           <w:szCs w:val="24"/>
         </w:rPr>
@@ -2887,13 +2911,17 @@
         </w:numPr>
         <w:rPr>
           <w:rFonts w:ascii="Arial" w:hAnsi="Arial" w:cs="Arial"/>
-          <w:sz w:val="24"/>
-          <w:szCs w:val="24"/>
-        </w:rPr>
-      </w:pPr>
-      <w:r>
-        <w:rPr>
-          <w:rFonts w:ascii="Arial" w:hAnsi="Arial" w:cs="Arial"/>
+          <w:strike/>
+          <w:color w:val="000000" w:themeColor="text1"/>
+          <w:sz w:val="24"/>
+          <w:szCs w:val="24"/>
+        </w:rPr>
+      </w:pPr>
+      <w:r>
+        <w:rPr>
+          <w:rFonts w:ascii="Arial" w:hAnsi="Arial" w:cs="Arial"/>
+          <w:strike/>
+          <w:color w:val="000000" w:themeColor="text1"/>
           <w:sz w:val="24"/>
           <w:szCs w:val="24"/>
         </w:rPr>
@@ -2909,13 +2937,17 @@
         </w:numPr>
         <w:rPr>
           <w:rFonts w:ascii="Arial" w:hAnsi="Arial" w:cs="Arial"/>
-          <w:sz w:val="24"/>
-          <w:szCs w:val="24"/>
-        </w:rPr>
-      </w:pPr>
-      <w:r>
-        <w:rPr>
-          <w:rFonts w:ascii="Arial" w:hAnsi="Arial" w:cs="Arial"/>
+          <w:strike/>
+          <w:color w:val="000000" w:themeColor="text1"/>
+          <w:sz w:val="24"/>
+          <w:szCs w:val="24"/>
+        </w:rPr>
+      </w:pPr>
+      <w:r>
+        <w:rPr>
+          <w:rFonts w:ascii="Arial" w:hAnsi="Arial" w:cs="Arial"/>
+          <w:strike/>
+          <w:color w:val="000000" w:themeColor="text1"/>
           <w:sz w:val="24"/>
           <w:szCs w:val="24"/>
         </w:rPr>
@@ -2924,6 +2956,8 @@
       <w:r>
         <w:rPr>
           <w:rFonts w:ascii="Arial" w:hAnsi="Arial" w:cs="Arial"/>
+          <w:strike/>
+          <w:color w:val="000000" w:themeColor="text1"/>
           <w:sz w:val="24"/>
           <w:szCs w:val="24"/>
         </w:rPr>
@@ -2932,6 +2966,8 @@
       <w:r>
         <w:rPr>
           <w:rFonts w:ascii="Arial" w:hAnsi="Arial" w:cs="Arial"/>
+          <w:strike/>
+          <w:color w:val="000000" w:themeColor="text1"/>
           <w:sz w:val="24"/>
           <w:szCs w:val="24"/>
         </w:rPr>
@@ -2941,6 +2977,8 @@
       <w:r>
         <w:rPr>
           <w:rFonts w:ascii="Arial" w:hAnsi="Arial" w:cs="Arial"/>
+          <w:strike/>
+          <w:color w:val="000000" w:themeColor="text1"/>
           <w:sz w:val="24"/>
           <w:szCs w:val="24"/>
         </w:rPr>
@@ -2950,6 +2988,8 @@
       <w:r>
         <w:rPr>
           <w:rFonts w:ascii="Arial" w:hAnsi="Arial" w:cs="Arial"/>
+          <w:strike/>
+          <w:color w:val="000000" w:themeColor="text1"/>
           <w:sz w:val="24"/>
           <w:szCs w:val="24"/>
         </w:rPr>
@@ -2965,13 +3005,17 @@
         </w:numPr>
         <w:rPr>
           <w:rFonts w:ascii="Arial" w:hAnsi="Arial" w:cs="Arial"/>
-          <w:sz w:val="24"/>
-          <w:szCs w:val="24"/>
-        </w:rPr>
-      </w:pPr>
-      <w:r>
-        <w:rPr>
-          <w:rFonts w:ascii="Arial" w:hAnsi="Arial" w:cs="Arial"/>
+          <w:strike/>
+          <w:color w:val="000000" w:themeColor="text1"/>
+          <w:sz w:val="24"/>
+          <w:szCs w:val="24"/>
+        </w:rPr>
+      </w:pPr>
+      <w:r>
+        <w:rPr>
+          <w:rFonts w:ascii="Arial" w:hAnsi="Arial" w:cs="Arial"/>
+          <w:strike/>
+          <w:color w:val="000000" w:themeColor="text1"/>
           <w:sz w:val="24"/>
           <w:szCs w:val="24"/>
         </w:rPr>
@@ -2981,6 +3025,8 @@
       <w:r>
         <w:rPr>
           <w:rFonts w:ascii="Arial" w:hAnsi="Arial" w:cs="Arial"/>
+          <w:strike/>
+          <w:color w:val="000000" w:themeColor="text1"/>
           <w:sz w:val="24"/>
           <w:szCs w:val="24"/>
         </w:rPr>
@@ -2989,6 +3035,8 @@
       <w:r>
         <w:rPr>
           <w:rFonts w:ascii="Arial" w:hAnsi="Arial" w:cs="Arial"/>
+          <w:strike/>
+          <w:color w:val="000000" w:themeColor="text1"/>
           <w:sz w:val="24"/>
           <w:szCs w:val="24"/>
         </w:rPr>
@@ -2997,6 +3045,8 @@
       <w:r>
         <w:rPr>
           <w:rFonts w:ascii="Arial" w:hAnsi="Arial" w:cs="Arial"/>
+          <w:strike/>
+          <w:color w:val="000000" w:themeColor="text1"/>
           <w:sz w:val="24"/>
           <w:szCs w:val="24"/>
         </w:rPr>
@@ -3138,13 +3188,15 @@
         </w:numPr>
         <w:rPr>
           <w:rFonts w:ascii="Arial" w:hAnsi="Arial" w:cs="Arial"/>
-          <w:sz w:val="24"/>
-          <w:szCs w:val="24"/>
-        </w:rPr>
-      </w:pPr>
-      <w:r>
-        <w:rPr>
-          <w:rFonts w:ascii="Arial" w:hAnsi="Arial" w:cs="Arial"/>
+          <w:strike/>
+          <w:sz w:val="24"/>
+          <w:szCs w:val="24"/>
+        </w:rPr>
+      </w:pPr>
+      <w:r>
+        <w:rPr>
+          <w:rFonts w:ascii="Arial" w:hAnsi="Arial" w:cs="Arial"/>
+          <w:strike/>
           <w:sz w:val="24"/>
           <w:szCs w:val="24"/>
         </w:rPr>
@@ -3160,13 +3212,15 @@
         </w:numPr>
         <w:rPr>
           <w:rFonts w:ascii="Arial" w:hAnsi="Arial" w:cs="Arial"/>
-          <w:sz w:val="24"/>
-          <w:szCs w:val="24"/>
-        </w:rPr>
-      </w:pPr>
-      <w:r>
-        <w:rPr>
-          <w:rFonts w:ascii="Arial" w:hAnsi="Arial" w:cs="Arial"/>
+          <w:strike/>
+          <w:sz w:val="24"/>
+          <w:szCs w:val="24"/>
+        </w:rPr>
+      </w:pPr>
+      <w:r>
+        <w:rPr>
+          <w:rFonts w:ascii="Arial" w:hAnsi="Arial" w:cs="Arial"/>
+          <w:strike/>
           <w:sz w:val="24"/>
           <w:szCs w:val="24"/>
         </w:rPr>
@@ -3230,13 +3284,15 @@
         </w:numPr>
         <w:rPr>
           <w:rFonts w:ascii="Arial" w:hAnsi="Arial" w:cs="Arial"/>
-          <w:sz w:val="24"/>
-          <w:szCs w:val="24"/>
-        </w:rPr>
-      </w:pPr>
-      <w:r>
-        <w:rPr>
-          <w:rFonts w:ascii="Arial" w:hAnsi="Arial" w:cs="Arial"/>
+          <w:strike/>
+          <w:sz w:val="24"/>
+          <w:szCs w:val="24"/>
+        </w:rPr>
+      </w:pPr>
+      <w:r>
+        <w:rPr>
+          <w:rFonts w:ascii="Arial" w:hAnsi="Arial" w:cs="Arial"/>
+          <w:strike/>
           <w:sz w:val="24"/>
           <w:szCs w:val="24"/>
         </w:rPr>
@@ -3252,13 +3308,15 @@
         </w:numPr>
         <w:rPr>
           <w:rFonts w:ascii="Arial" w:hAnsi="Arial" w:cs="Arial"/>
-          <w:sz w:val="24"/>
-          <w:szCs w:val="24"/>
-        </w:rPr>
-      </w:pPr>
-      <w:r>
-        <w:rPr>
-          <w:rFonts w:ascii="Arial" w:hAnsi="Arial" w:cs="Arial"/>
+          <w:strike/>
+          <w:sz w:val="24"/>
+          <w:szCs w:val="24"/>
+        </w:rPr>
+      </w:pPr>
+      <w:r>
+        <w:rPr>
+          <w:rFonts w:ascii="Arial" w:hAnsi="Arial" w:cs="Arial"/>
+          <w:strike/>
           <w:sz w:val="24"/>
           <w:szCs w:val="24"/>
         </w:rPr>
@@ -3374,6 +3432,8 @@
           <w:szCs w:val="24"/>
         </w:rPr>
       </w:pPr>
+      <w:bookmarkStart w:id="0" w:name="_GoBack"/>
+      <w:bookmarkEnd w:id="0"/>
       <w:r>
         <w:rPr>
           <w:rFonts w:ascii="Arial" w:hAnsi="Arial" w:cs="Arial"/>
@@ -3430,8 +3490,6 @@
         </w:rPr>
         <w:t xml:space="preserve"> обработчик прерывания, упор на флаги ошибок.</w:t>
       </w:r>
-      <w:bookmarkStart w:id="0" w:name="_GoBack"/>
-      <w:bookmarkEnd w:id="0"/>
     </w:p>
     <w:p>
       <w:pPr>

</xml_diff>